<commit_message>
Added more calls to SelfSovereignIdentity (bit broken)
</commit_message>
<xml_diff>
--- a/Idee PoC Stage.docx
+++ b/Idee PoC Stage.docx
@@ -30,10 +30,7 @@
     </w:p>
     <w:p>
       <w:r>
-        <w:t>Caso concreto: film vietati a minori di 18 ann</w:t>
-      </w:r>
-      <w:r>
-        <w:t>i e controllo dell’età con verifiche.</w:t>
+        <w:t>Caso concreto: film vietati a minori di 18 anni e controllo dell’età con verifiche.</w:t>
       </w:r>
     </w:p>
     <w:p>
@@ -190,26 +187,6 @@
         <w:t>Film salvati su un DB locale, usando MongoDB.</w:t>
       </w:r>
     </w:p>
-    <w:p>
-      <w:pPr>
-        <w:rPr>
-          <w:u w:val="single"/>
-        </w:rPr>
-      </w:pPr>
-      <w:r>
-        <w:rPr>
-          <w:u w:val="single"/>
-        </w:rPr>
-        <w:t>Per ChatGPT</w:t>
-      </w:r>
-    </w:p>
-    <w:p>
-      <w:r>
-        <w:t>Questo il codice del contratto (SelfSovereignIdentity.sol):</w:t>
-      </w:r>
-    </w:p>
-    <w:p/>
-    <w:p/>
     <w:p>
       <w:r>
         <w:rPr>
@@ -276,60 +253,6 @@
           <w:lang w:val="en-US"/>
         </w:rPr>
         <w:t xml:space="preserve"> </w:t>
-      </w:r>
-    </w:p>
-    <w:p>
-      <w:r>
-        <w:br w:type="page"/>
-      </w:r>
-      <w:r>
-        <w:lastRenderedPageBreak/>
-        <w:t>La generazione del DID dovrebbe avvenire prima del login, in modo che l'utente possa presentare il suo DID all'applicazione durante il processo di login. Ciò significa che l'utente dovrebbe generare il suo DID tramite la funzione `createDID` prima di accedere all'applicazione.</w:t>
-      </w:r>
-    </w:p>
-    <w:p>
-      <w:r>
-        <w:t>Il processo di generazione del DID potrebbe essere avviato quando l'utente preme il bottone di connessione a Metamask. Una volta che l'utente ha generato il suo DID e ha ricevuto una conferma dallo smart contract SelfSovereignIdentity, l'applicazione può permettere all'utente di accedere, a patto che abbia superato i controlli di età necessari per accedere ai contenuti riservati agli adulti.</w:t>
-      </w:r>
-    </w:p>
-    <w:p>
-      <w:r>
-        <w:t>Per effettuare i controlli di età, l'applicazione può richiamare direttamente lo smart contract per verificare se l'utente ha superato l'età minima richiesta per accedere ai contenuti. È importante notare che l'applicazione non deve avere accesso ai dati personali dell'utente per effettuare questi controlli, ma può utilizzare il DID dell'utente per verificare l'età con il supporto dello smart contract.</w:t>
-      </w:r>
-    </w:p>
-    <w:p>
-      <w:r>
-        <w:t>In sintesi, il processo sarebbe il seguente:</w:t>
-      </w:r>
-    </w:p>
-    <w:p>
-      <w:r>
-        <w:t>1. L'utente preme il bottone di connessione a Metamask.</w:t>
-      </w:r>
-    </w:p>
-    <w:p>
-      <w:r>
-        <w:t>2. L'utente genera il suo DID tramite la funzione `createDID`.</w:t>
-      </w:r>
-    </w:p>
-    <w:p>
-      <w:r>
-        <w:t>3. Lo smart contract SelfSovereignIdentity conferma la creazione del DID e lo restituisce all'utente.</w:t>
-      </w:r>
-    </w:p>
-    <w:p>
-      <w:r>
-        <w:t>4. L'utente presenta il suo DID all'applicazione durante il processo di login.</w:t>
-      </w:r>
-    </w:p>
-    <w:p>
-      <w:r>
-        <w:t>5. L'applicazione richiama lo smart contract per verificare se l'utente ha superato l'età minima richiesta per accedere ai contenuti.</w:t>
-      </w:r>
-    </w:p>
-    <w:p>
-      <w:r>
-        <w:t>6. Se l'utente ha superato l'età minima, l'applicazione permette all'utente di accedere ai contenuti riservati agli adulti.</w:t>
       </w:r>
     </w:p>
     <w:sectPr>

</xml_diff>